<commit_message>
Changed card appearance; Integrated data retrieval with display so card displays information from database
</commit_message>
<xml_diff>
--- a/resources/grid_layouts_reference.docx
+++ b/resources/grid_layouts_reference.docx
@@ -1235,26 +1235,63 @@
         </w:tc>
         <w:tc>
           <w:tcPr>
-            <w:tcW w:w="4648" w:type="dxa"/>
-            <w:gridSpan w:val="3"/>
-            <w:vAlign w:val="center"/>
-          </w:tcPr>
-          <w:p>
-            <w:pPr>
-              <w:rPr>
-                <w:rFonts w:ascii="Arial" w:hAnsi="Arial" w:cs="Arial"/>
-                <w:b/>
-                <w:bCs/>
-              </w:rPr>
-            </w:pPr>
-            <w:r>
-              <w:rPr>
-                <w:rFonts w:ascii="Arial" w:hAnsi="Arial" w:cs="Arial"/>
-                <w:b/>
-                <w:bCs/>
-              </w:rPr>
-              <w:t>Task 1</w:t>
-            </w:r>
+            <w:tcW w:w="1549" w:type="dxa"/>
+            <w:vAlign w:val="center"/>
+          </w:tcPr>
+          <w:p>
+            <w:pPr>
+              <w:rPr>
+                <w:rFonts w:ascii="Arial" w:hAnsi="Arial" w:cs="Arial"/>
+                <w:b/>
+                <w:bCs/>
+              </w:rPr>
+            </w:pPr>
+            <w:r>
+              <w:rPr>
+                <w:rFonts w:ascii="Arial" w:hAnsi="Arial" w:cs="Arial"/>
+                <w:b/>
+                <w:bCs/>
+              </w:rPr>
+              <w:t xml:space="preserve">Task </w:t>
+            </w:r>
+          </w:p>
+        </w:tc>
+        <w:tc>
+          <w:tcPr>
+            <w:tcW w:w="1549" w:type="dxa"/>
+            <w:vAlign w:val="center"/>
+          </w:tcPr>
+          <w:p>
+            <w:pPr>
+              <w:rPr>
+                <w:rFonts w:ascii="Arial" w:hAnsi="Arial" w:cs="Arial"/>
+                <w:b/>
+                <w:bCs/>
+              </w:rPr>
+            </w:pPr>
+            <w:r>
+              <w:rPr>
+                <w:rFonts w:ascii="Arial" w:hAnsi="Arial" w:cs="Arial"/>
+                <w:b/>
+                <w:bCs/>
+              </w:rPr>
+              <w:t>1</w:t>
+            </w:r>
+          </w:p>
+        </w:tc>
+        <w:tc>
+          <w:tcPr>
+            <w:tcW w:w="1550" w:type="dxa"/>
+            <w:vAlign w:val="center"/>
+          </w:tcPr>
+          <w:p>
+            <w:pPr>
+              <w:rPr>
+                <w:rFonts w:ascii="Arial" w:hAnsi="Arial" w:cs="Arial"/>
+                <w:b/>
+                <w:bCs/>
+              </w:rPr>
+            </w:pPr>
           </w:p>
         </w:tc>
         <w:tc>
@@ -1659,15 +1696,7 @@
                 <w:b/>
                 <w:bCs/>
               </w:rPr>
-              <w:t>R</w:t>
-            </w:r>
-            <w:r>
-              <w:rPr>
-                <w:rFonts w:ascii="Arial" w:hAnsi="Arial" w:cs="Arial"/>
-                <w:b/>
-                <w:bCs/>
-              </w:rPr>
-              <w:t>4</w:t>
+              <w:t>R4</w:t>
             </w:r>
           </w:p>
         </w:tc>
@@ -1697,15 +1726,13 @@
             <w:pPr>
               <w:rPr>
                 <w:rFonts w:ascii="Arial" w:hAnsi="Arial" w:cs="Arial"/>
-                <w:b/>
-                <w:bCs/>
-              </w:rPr>
-            </w:pPr>
-            <w:r>
-              <w:rPr>
-                <w:rFonts w:ascii="Arial" w:hAnsi="Arial" w:cs="Arial"/>
-              </w:rPr>
-              <w:t>Priority:</w:t>
+              </w:rPr>
+            </w:pPr>
+            <w:r>
+              <w:rPr>
+                <w:rFonts w:ascii="Arial" w:hAnsi="Arial" w:cs="Arial"/>
+              </w:rPr>
+              <w:t>Description:</w:t>
             </w:r>
           </w:p>
         </w:tc>
@@ -1813,7 +1840,7 @@
               <w:rPr>
                 <w:rFonts w:ascii="Arial" w:hAnsi="Arial" w:cs="Arial"/>
               </w:rPr>
-              <w:t>Story Points:</w:t>
+              <w:t>Priority:</w:t>
             </w:r>
           </w:p>
         </w:tc>
@@ -1921,7 +1948,7 @@
               <w:rPr>
                 <w:rFonts w:ascii="Arial" w:hAnsi="Arial" w:cs="Arial"/>
               </w:rPr>
-              <w:t>Status:</w:t>
+              <w:t>Story Points:</w:t>
             </w:r>
           </w:p>
         </w:tc>
@@ -1992,6 +2019,213 @@
                 <w:bCs/>
               </w:rPr>
               <w:t>7</w:t>
+            </w:r>
+          </w:p>
+        </w:tc>
+        <w:tc>
+          <w:tcPr>
+            <w:tcW w:w="1550" w:type="dxa"/>
+            <w:vAlign w:val="center"/>
+          </w:tcPr>
+          <w:p>
+            <w:pPr>
+              <w:jc w:val="center"/>
+              <w:rPr>
+                <w:rFonts w:ascii="Arial" w:hAnsi="Arial" w:cs="Arial"/>
+                <w:b/>
+                <w:bCs/>
+              </w:rPr>
+            </w:pPr>
+          </w:p>
+        </w:tc>
+        <w:tc>
+          <w:tcPr>
+            <w:tcW w:w="3098" w:type="dxa"/>
+            <w:gridSpan w:val="2"/>
+            <w:vAlign w:val="center"/>
+          </w:tcPr>
+          <w:p>
+            <w:pPr>
+              <w:rPr>
+                <w:rFonts w:ascii="Arial" w:hAnsi="Arial" w:cs="Arial"/>
+                <w:b/>
+                <w:bCs/>
+              </w:rPr>
+            </w:pPr>
+            <w:r>
+              <w:rPr>
+                <w:rFonts w:ascii="Arial" w:hAnsi="Arial" w:cs="Arial"/>
+              </w:rPr>
+              <w:t>Status:</w:t>
+            </w:r>
+          </w:p>
+        </w:tc>
+        <w:tc>
+          <w:tcPr>
+            <w:tcW w:w="6200" w:type="dxa"/>
+            <w:gridSpan w:val="4"/>
+            <w:vAlign w:val="center"/>
+          </w:tcPr>
+          <w:p>
+            <w:pPr>
+              <w:jc w:val="center"/>
+              <w:rPr>
+                <w:rFonts w:ascii="Arial" w:hAnsi="Arial" w:cs="Arial"/>
+                <w:b/>
+                <w:bCs/>
+              </w:rPr>
+            </w:pPr>
+          </w:p>
+        </w:tc>
+        <w:tc>
+          <w:tcPr>
+            <w:tcW w:w="1550" w:type="dxa"/>
+            <w:vAlign w:val="center"/>
+          </w:tcPr>
+          <w:p>
+            <w:pPr>
+              <w:jc w:val="center"/>
+              <w:rPr>
+                <w:rFonts w:ascii="Arial" w:hAnsi="Arial" w:cs="Arial"/>
+                <w:b/>
+                <w:bCs/>
+              </w:rPr>
+            </w:pPr>
+          </w:p>
+        </w:tc>
+      </w:tr>
+      <w:tr>
+        <w:trPr>
+          <w:trHeight w:val="851"/>
+        </w:trPr>
+        <w:tc>
+          <w:tcPr>
+            <w:tcW w:w="1550" w:type="dxa"/>
+            <w:vAlign w:val="center"/>
+          </w:tcPr>
+          <w:p>
+            <w:pPr>
+              <w:jc w:val="center"/>
+              <w:rPr>
+                <w:rFonts w:ascii="Arial" w:hAnsi="Arial" w:cs="Arial"/>
+                <w:b/>
+                <w:bCs/>
+              </w:rPr>
+            </w:pPr>
+            <w:r>
+              <w:rPr>
+                <w:rFonts w:ascii="Arial" w:hAnsi="Arial" w:cs="Arial"/>
+                <w:b/>
+                <w:bCs/>
+              </w:rPr>
+              <w:t>R8</w:t>
+            </w:r>
+          </w:p>
+        </w:tc>
+        <w:tc>
+          <w:tcPr>
+            <w:tcW w:w="1550" w:type="dxa"/>
+            <w:vAlign w:val="center"/>
+          </w:tcPr>
+          <w:p>
+            <w:pPr>
+              <w:jc w:val="center"/>
+              <w:rPr>
+                <w:rFonts w:ascii="Arial" w:hAnsi="Arial" w:cs="Arial"/>
+                <w:b/>
+                <w:bCs/>
+              </w:rPr>
+            </w:pPr>
+          </w:p>
+        </w:tc>
+        <w:tc>
+          <w:tcPr>
+            <w:tcW w:w="3098" w:type="dxa"/>
+            <w:gridSpan w:val="2"/>
+            <w:vAlign w:val="center"/>
+          </w:tcPr>
+          <w:p>
+            <w:pPr>
+              <w:rPr>
+                <w:rFonts w:ascii="Arial" w:hAnsi="Arial" w:cs="Arial"/>
+              </w:rPr>
+            </w:pPr>
+            <w:r>
+              <w:rPr>
+                <w:rFonts w:ascii="Arial" w:hAnsi="Arial" w:cs="Arial"/>
+              </w:rPr>
+              <w:t>Assigned to:</w:t>
+            </w:r>
+          </w:p>
+        </w:tc>
+        <w:tc>
+          <w:tcPr>
+            <w:tcW w:w="6200" w:type="dxa"/>
+            <w:gridSpan w:val="4"/>
+            <w:vAlign w:val="center"/>
+          </w:tcPr>
+          <w:p>
+            <w:pPr>
+              <w:jc w:val="center"/>
+              <w:rPr>
+                <w:rFonts w:ascii="Arial" w:hAnsi="Arial" w:cs="Arial"/>
+                <w:b/>
+                <w:bCs/>
+              </w:rPr>
+            </w:pPr>
+          </w:p>
+        </w:tc>
+        <w:tc>
+          <w:tcPr>
+            <w:tcW w:w="1550" w:type="dxa"/>
+            <w:vAlign w:val="center"/>
+          </w:tcPr>
+          <w:p>
+            <w:pPr>
+              <w:jc w:val="center"/>
+              <w:rPr>
+                <w:rFonts w:ascii="Arial" w:hAnsi="Arial" w:cs="Arial"/>
+                <w:b/>
+                <w:bCs/>
+              </w:rPr>
+            </w:pPr>
+          </w:p>
+        </w:tc>
+      </w:tr>
+      <w:tr>
+        <w:trPr>
+          <w:trHeight w:val="851"/>
+        </w:trPr>
+        <w:tc>
+          <w:tcPr>
+            <w:tcW w:w="1550" w:type="dxa"/>
+            <w:vAlign w:val="center"/>
+          </w:tcPr>
+          <w:p>
+            <w:pPr>
+              <w:jc w:val="center"/>
+              <w:rPr>
+                <w:rFonts w:ascii="Arial" w:hAnsi="Arial" w:cs="Arial"/>
+                <w:b/>
+                <w:bCs/>
+              </w:rPr>
+            </w:pPr>
+            <w:r>
+              <w:rPr>
+                <w:rFonts w:ascii="Arial" w:hAnsi="Arial" w:cs="Arial"/>
+                <w:b/>
+                <w:bCs/>
+              </w:rPr>
+              <w:lastRenderedPageBreak/>
+              <w:t>R</w:t>
+            </w:r>
+            <w:r>
+              <w:rPr>
+                <w:rFonts w:ascii="Arial" w:hAnsi="Arial" w:cs="Arial"/>
+                <w:b/>
+                <w:bCs/>
+              </w:rPr>
+              <w:t>9</w:t>
             </w:r>
           </w:p>
         </w:tc>

</xml_diff>

<commit_message>
Changed grid layout in grid_layout document
</commit_message>
<xml_diff>
--- a/resources/grid_layouts_reference.docx
+++ b/resources/grid_layouts_reference.docx
@@ -1227,8 +1227,6 @@
               <w:jc w:val="center"/>
               <w:rPr>
                 <w:rFonts w:ascii="Arial" w:hAnsi="Arial" w:cs="Arial"/>
-                <w:b/>
-                <w:bCs/>
               </w:rPr>
             </w:pPr>
           </w:p>
@@ -1242,15 +1240,11 @@
             <w:pPr>
               <w:rPr>
                 <w:rFonts w:ascii="Arial" w:hAnsi="Arial" w:cs="Arial"/>
-                <w:b/>
-                <w:bCs/>
-              </w:rPr>
-            </w:pPr>
-            <w:r>
-              <w:rPr>
-                <w:rFonts w:ascii="Arial" w:hAnsi="Arial" w:cs="Arial"/>
-                <w:b/>
-                <w:bCs/>
+              </w:rPr>
+            </w:pPr>
+            <w:r>
+              <w:rPr>
+                <w:rFonts w:ascii="Arial" w:hAnsi="Arial" w:cs="Arial"/>
               </w:rPr>
               <w:t xml:space="preserve">Task </w:t>
             </w:r>
@@ -1265,15 +1259,11 @@
             <w:pPr>
               <w:rPr>
                 <w:rFonts w:ascii="Arial" w:hAnsi="Arial" w:cs="Arial"/>
-                <w:b/>
-                <w:bCs/>
-              </w:rPr>
-            </w:pPr>
-            <w:r>
-              <w:rPr>
-                <w:rFonts w:ascii="Arial" w:hAnsi="Arial" w:cs="Arial"/>
-                <w:b/>
-                <w:bCs/>
+              </w:rPr>
+            </w:pPr>
+            <w:r>
+              <w:rPr>
+                <w:rFonts w:ascii="Arial" w:hAnsi="Arial" w:cs="Arial"/>
               </w:rPr>
               <w:t>1</w:t>
             </w:r>
@@ -1288,71 +1278,53 @@
             <w:pPr>
               <w:rPr>
                 <w:rFonts w:ascii="Arial" w:hAnsi="Arial" w:cs="Arial"/>
-                <w:b/>
-                <w:bCs/>
-              </w:rPr>
-            </w:pPr>
-          </w:p>
-        </w:tc>
-        <w:tc>
-          <w:tcPr>
-            <w:tcW w:w="1550" w:type="dxa"/>
-            <w:vAlign w:val="center"/>
-          </w:tcPr>
-          <w:p>
-            <w:pPr>
-              <w:jc w:val="center"/>
-              <w:rPr>
-                <w:rFonts w:ascii="Arial" w:hAnsi="Arial" w:cs="Arial"/>
-                <w:b/>
-                <w:bCs/>
-              </w:rPr>
-            </w:pPr>
-          </w:p>
-        </w:tc>
-        <w:tc>
-          <w:tcPr>
-            <w:tcW w:w="1550" w:type="dxa"/>
-            <w:vAlign w:val="center"/>
-          </w:tcPr>
-          <w:p>
-            <w:pPr>
-              <w:jc w:val="center"/>
-              <w:rPr>
-                <w:rFonts w:ascii="Arial" w:hAnsi="Arial" w:cs="Arial"/>
-                <w:b/>
-                <w:bCs/>
-              </w:rPr>
-            </w:pPr>
-            <w:r>
-              <w:rPr>
-                <w:rFonts w:ascii="Arial" w:hAnsi="Arial" w:cs="Arial"/>
-                <w:b/>
-                <w:bCs/>
-              </w:rPr>
-              <w:t>Status</w:t>
-            </w:r>
-          </w:p>
-        </w:tc>
-        <w:tc>
-          <w:tcPr>
-            <w:tcW w:w="1550" w:type="dxa"/>
-            <w:vAlign w:val="center"/>
-          </w:tcPr>
-          <w:p>
-            <w:pPr>
-              <w:jc w:val="center"/>
-              <w:rPr>
-                <w:rFonts w:ascii="Arial" w:hAnsi="Arial" w:cs="Arial"/>
-                <w:b/>
-                <w:bCs/>
-              </w:rPr>
-            </w:pPr>
-            <w:r>
-              <w:rPr>
-                <w:rFonts w:ascii="Arial" w:hAnsi="Arial" w:cs="Arial"/>
-                <w:b/>
-                <w:bCs/>
+              </w:rPr>
+            </w:pPr>
+          </w:p>
+        </w:tc>
+        <w:tc>
+          <w:tcPr>
+            <w:tcW w:w="1550" w:type="dxa"/>
+            <w:vAlign w:val="center"/>
+          </w:tcPr>
+          <w:p>
+            <w:pPr>
+              <w:jc w:val="center"/>
+              <w:rPr>
+                <w:rFonts w:ascii="Arial" w:hAnsi="Arial" w:cs="Arial"/>
+              </w:rPr>
+            </w:pPr>
+          </w:p>
+        </w:tc>
+        <w:tc>
+          <w:tcPr>
+            <w:tcW w:w="1550" w:type="dxa"/>
+            <w:vAlign w:val="center"/>
+          </w:tcPr>
+          <w:p>
+            <w:pPr>
+              <w:jc w:val="center"/>
+              <w:rPr>
+                <w:rFonts w:ascii="Arial" w:hAnsi="Arial" w:cs="Arial"/>
+              </w:rPr>
+            </w:pPr>
+          </w:p>
+        </w:tc>
+        <w:tc>
+          <w:tcPr>
+            <w:tcW w:w="1550" w:type="dxa"/>
+            <w:vAlign w:val="center"/>
+          </w:tcPr>
+          <w:p>
+            <w:pPr>
+              <w:jc w:val="center"/>
+              <w:rPr>
+                <w:rFonts w:ascii="Arial" w:hAnsi="Arial" w:cs="Arial"/>
+              </w:rPr>
+            </w:pPr>
+            <w:r>
+              <w:rPr>
+                <w:rFonts w:ascii="Arial" w:hAnsi="Arial" w:cs="Arial"/>
               </w:rPr>
               <w:t>Edit</w:t>
             </w:r>
@@ -1368,15 +1340,11 @@
               <w:jc w:val="center"/>
               <w:rPr>
                 <w:rFonts w:ascii="Arial" w:hAnsi="Arial" w:cs="Arial"/>
-                <w:b/>
-                <w:bCs/>
-              </w:rPr>
-            </w:pPr>
-            <w:r>
-              <w:rPr>
-                <w:rFonts w:ascii="Arial" w:hAnsi="Arial" w:cs="Arial"/>
-                <w:b/>
-                <w:bCs/>
+              </w:rPr>
+            </w:pPr>
+            <w:r>
+              <w:rPr>
+                <w:rFonts w:ascii="Arial" w:hAnsi="Arial" w:cs="Arial"/>
               </w:rPr>
               <w:t>Exit</w:t>
             </w:r>
@@ -1421,145 +1389,22 @@
         </w:tc>
         <w:tc>
           <w:tcPr>
-            <w:tcW w:w="1550" w:type="dxa"/>
-            <w:vAlign w:val="center"/>
-          </w:tcPr>
-          <w:p>
-            <w:pPr>
-              <w:jc w:val="center"/>
-              <w:rPr>
-                <w:rFonts w:ascii="Arial" w:hAnsi="Arial" w:cs="Arial"/>
-                <w:b/>
-                <w:bCs/>
-              </w:rPr>
-            </w:pPr>
-            <w:r>
-              <w:rPr>
-                <w:rFonts w:ascii="Arial" w:hAnsi="Arial" w:cs="Arial"/>
-                <w:b/>
-                <w:bCs/>
-              </w:rPr>
-              <w:t>Space</w:t>
-            </w:r>
-          </w:p>
-        </w:tc>
-        <w:tc>
-          <w:tcPr>
-            <w:tcW w:w="1549" w:type="dxa"/>
-            <w:vAlign w:val="center"/>
-          </w:tcPr>
-          <w:p>
-            <w:pPr>
-              <w:jc w:val="center"/>
-              <w:rPr>
-                <w:rFonts w:ascii="Arial" w:hAnsi="Arial" w:cs="Arial"/>
-                <w:b/>
-                <w:bCs/>
-              </w:rPr>
-            </w:pPr>
-          </w:p>
-        </w:tc>
-        <w:tc>
-          <w:tcPr>
-            <w:tcW w:w="1549" w:type="dxa"/>
-            <w:vAlign w:val="center"/>
-          </w:tcPr>
-          <w:p>
-            <w:pPr>
-              <w:jc w:val="center"/>
-              <w:rPr>
-                <w:rFonts w:ascii="Arial" w:hAnsi="Arial" w:cs="Arial"/>
-                <w:b/>
-                <w:bCs/>
-              </w:rPr>
-            </w:pPr>
-          </w:p>
-        </w:tc>
-        <w:tc>
-          <w:tcPr>
-            <w:tcW w:w="1550" w:type="dxa"/>
-            <w:vAlign w:val="center"/>
-          </w:tcPr>
-          <w:p>
-            <w:pPr>
-              <w:jc w:val="center"/>
-              <w:rPr>
-                <w:rFonts w:ascii="Arial" w:hAnsi="Arial" w:cs="Arial"/>
-                <w:b/>
-                <w:bCs/>
-              </w:rPr>
-            </w:pPr>
-          </w:p>
-        </w:tc>
-        <w:tc>
-          <w:tcPr>
-            <w:tcW w:w="1550" w:type="dxa"/>
-            <w:vAlign w:val="center"/>
-          </w:tcPr>
-          <w:p>
-            <w:pPr>
-              <w:jc w:val="center"/>
-              <w:rPr>
-                <w:rFonts w:ascii="Arial" w:hAnsi="Arial" w:cs="Arial"/>
-                <w:b/>
-                <w:bCs/>
-              </w:rPr>
-            </w:pPr>
-          </w:p>
-        </w:tc>
-        <w:tc>
-          <w:tcPr>
-            <w:tcW w:w="1550" w:type="dxa"/>
-            <w:vAlign w:val="center"/>
-          </w:tcPr>
-          <w:p>
-            <w:pPr>
-              <w:jc w:val="center"/>
-              <w:rPr>
-                <w:rFonts w:ascii="Arial" w:hAnsi="Arial" w:cs="Arial"/>
-                <w:b/>
-                <w:bCs/>
-              </w:rPr>
-            </w:pPr>
-          </w:p>
-        </w:tc>
-        <w:tc>
-          <w:tcPr>
-            <w:tcW w:w="1550" w:type="dxa"/>
-            <w:vAlign w:val="center"/>
-          </w:tcPr>
-          <w:p>
-            <w:pPr>
-              <w:jc w:val="center"/>
-              <w:rPr>
-                <w:rFonts w:ascii="Arial" w:hAnsi="Arial" w:cs="Arial"/>
-                <w:b/>
-                <w:bCs/>
-              </w:rPr>
-            </w:pPr>
-          </w:p>
-        </w:tc>
-        <w:tc>
-          <w:tcPr>
-            <w:tcW w:w="1550" w:type="dxa"/>
-            <w:vAlign w:val="center"/>
-          </w:tcPr>
-          <w:p>
-            <w:pPr>
-              <w:jc w:val="center"/>
-              <w:rPr>
-                <w:rFonts w:ascii="Arial" w:hAnsi="Arial" w:cs="Arial"/>
-                <w:b/>
-                <w:bCs/>
-              </w:rPr>
-            </w:pPr>
-            <w:r>
-              <w:rPr>
-                <w:rFonts w:ascii="Arial" w:hAnsi="Arial" w:cs="Arial"/>
-                <w:b/>
-                <w:bCs/>
-              </w:rPr>
-              <w:t>Space</w:t>
+            <w:tcW w:w="12398" w:type="dxa"/>
+            <w:gridSpan w:val="8"/>
+            <w:vAlign w:val="center"/>
+          </w:tcPr>
+          <w:p>
+            <w:pPr>
+              <w:jc w:val="center"/>
+              <w:rPr>
+                <w:rFonts w:ascii="Arial" w:hAnsi="Arial" w:cs="Arial"/>
+              </w:rPr>
+            </w:pPr>
+            <w:r>
+              <w:rPr>
+                <w:rFonts w:ascii="Arial" w:hAnsi="Arial" w:cs="Arial"/>
+              </w:rPr>
+              <w:t>Status Bar</w:t>
             </w:r>
           </w:p>
         </w:tc>

</xml_diff>

<commit_message>
Changed grid_layout by shifting status box to row 2 (instead of 3)
</commit_message>
<xml_diff>
--- a/resources/grid_layouts_reference.docx
+++ b/resources/grid_layouts_reference.docx
@@ -1405,6 +1405,12 @@
                 <w:rFonts w:ascii="Arial" w:hAnsi="Arial" w:cs="Arial"/>
               </w:rPr>
               <w:t>Status Bar</w:t>
+            </w:r>
+            <w:r>
+              <w:rPr>
+                <w:rFonts w:ascii="Arial" w:hAnsi="Arial" w:cs="Arial"/>
+              </w:rPr>
+              <w:t xml:space="preserve"> (Coloured)</w:t>
             </w:r>
           </w:p>
         </w:tc>

</xml_diff>